<commit_message>
reorganized structure work now, 6/3 updated meeting notes, created 6/10 meeting notes
</commit_message>
<xml_diff>
--- a/docs/meetingnote2022.6.3.docx
+++ b/docs/meetingnote2022.6.3.docx
@@ -1,6 +1,6 @@
 
 <file path=word/document.xml><?xml version="1.0" encoding="utf-8"?>
-<w:document xmlns:wpc="http://schemas.microsoft.com/office/word/2010/wordprocessingCanvas" xmlns:cx="http://schemas.microsoft.com/office/drawing/2014/chartex" xmlns:cx1="http://schemas.microsoft.com/office/drawing/2015/9/8/chartex" xmlns:cx2="http://schemas.microsoft.com/office/drawing/2015/10/21/chartex" xmlns:cx3="http://schemas.microsoft.com/office/drawing/2016/5/9/chartex" xmlns:cx4="http://schemas.microsoft.com/office/drawing/2016/5/10/chartex" xmlns:cx5="http://schemas.microsoft.com/office/drawing/2016/5/11/chartex" xmlns:cx6="http://schemas.microsoft.com/office/drawing/2016/5/12/chartex" xmlns:cx7="http://schemas.microsoft.com/office/drawing/2016/5/13/chartex" xmlns:cx8="http://schemas.microsoft.com/office/drawing/2016/5/14/chartex" xmlns:mc="http://schemas.openxmlformats.org/markup-compatibility/2006" xmlns:aink="http://schemas.microsoft.com/office/drawing/2016/ink" xmlns:am3d="http://schemas.microsoft.com/office/drawing/2017/model3d" xmlns:o="urn:schemas-microsoft-com:office:office" xmlns:oel="http://schemas.microsoft.com/office/2019/extlst" xmlns:r="http://schemas.openxmlformats.org/officeDocument/2006/relationships" xmlns:m="http://schemas.openxmlformats.org/officeDocument/2006/math" xmlns:v="urn:schemas-microsoft-com:vml" xmlns:wp14="http://schemas.microsoft.com/office/word/2010/wordprocessingDrawing" xmlns:wp="http://schemas.openxmlformats.org/drawingml/2006/wordprocessingDrawing" xmlns:w10="urn:schemas-microsoft-com:office:word" xmlns:w="http://schemas.openxmlformats.org/wordprocessingml/2006/main" xmlns:w14="http://schemas.microsoft.com/office/word/2010/wordml" xmlns:w15="http://schemas.microsoft.com/office/word/2012/wordml" xmlns:w16cex="http://schemas.microsoft.com/office/word/2018/wordml/cex" xmlns:w16cid="http://schemas.microsoft.com/office/word/2016/wordml/cid" xmlns:w16="http://schemas.microsoft.com/office/word/2018/wordml" xmlns:w16sdtdh="http://schemas.microsoft.com/office/word/2020/wordml/sdtdatahash" xmlns:w16se="http://schemas.microsoft.com/office/word/2015/wordml/symex" xmlns:wpg="http://schemas.microsoft.com/office/word/2010/wordprocessingGroup" xmlns:wpi="http://schemas.microsoft.com/office/word/2010/wordprocessingInk" xmlns:wne="http://schemas.microsoft.com/office/word/2006/wordml" xmlns:wps="http://schemas.microsoft.com/office/word/2010/wordprocessingShape" mc:Ignorable="w14 w15 w16se w16cid w16 w16cex w16sdtdh wp14">
+<w:document xmlns:wpc="http://schemas.microsoft.com/office/word/2010/wordprocessingCanvas" xmlns:cx="http://schemas.microsoft.com/office/drawing/2014/chartex" xmlns:cx1="http://schemas.microsoft.com/office/drawing/2015/9/8/chartex" xmlns:cx2="http://schemas.microsoft.com/office/drawing/2015/10/21/chartex" xmlns:cx3="http://schemas.microsoft.com/office/drawing/2016/5/9/chartex" xmlns:cx4="http://schemas.microsoft.com/office/drawing/2016/5/10/chartex" xmlns:cx5="http://schemas.microsoft.com/office/drawing/2016/5/11/chartex" xmlns:cx6="http://schemas.microsoft.com/office/drawing/2016/5/12/chartex" xmlns:cx7="http://schemas.microsoft.com/office/drawing/2016/5/13/chartex" xmlns:cx8="http://schemas.microsoft.com/office/drawing/2016/5/14/chartex" xmlns:mc="http://schemas.openxmlformats.org/markup-compatibility/2006" xmlns:aink="http://schemas.microsoft.com/office/drawing/2016/ink" xmlns:am3d="http://schemas.microsoft.com/office/drawing/2017/model3d" xmlns:o="urn:schemas-microsoft-com:office:office" xmlns:r="http://schemas.openxmlformats.org/officeDocument/2006/relationships" xmlns:m="http://schemas.openxmlformats.org/officeDocument/2006/math" xmlns:v="urn:schemas-microsoft-com:vml" xmlns:wp14="http://schemas.microsoft.com/office/word/2010/wordprocessingDrawing" xmlns:wp="http://schemas.openxmlformats.org/drawingml/2006/wordprocessingDrawing" xmlns:w10="urn:schemas-microsoft-com:office:word" xmlns:w="http://schemas.openxmlformats.org/wordprocessingml/2006/main" xmlns:w14="http://schemas.microsoft.com/office/word/2010/wordml" xmlns:w15="http://schemas.microsoft.com/office/word/2012/wordml" xmlns:w16cex="http://schemas.microsoft.com/office/word/2018/wordml/cex" xmlns:w16cid="http://schemas.microsoft.com/office/word/2016/wordml/cid" xmlns:w16="http://schemas.microsoft.com/office/word/2018/wordml" xmlns:w16sdtdh="http://schemas.microsoft.com/office/word/2020/wordml/sdtdatahash" xmlns:w16se="http://schemas.microsoft.com/office/word/2015/wordml/symex" xmlns:wpg="http://schemas.microsoft.com/office/word/2010/wordprocessingGroup" xmlns:wpi="http://schemas.microsoft.com/office/word/2010/wordprocessingInk" xmlns:wne="http://schemas.microsoft.com/office/word/2006/wordml" xmlns:wps="http://schemas.microsoft.com/office/word/2010/wordprocessingShape" mc:Ignorable="w14 w15 w16se w16cid w16 w16cex w16sdtdh wp14">
   <w:body>
     <w:p>
       <w:pPr>
@@ -269,21 +269,77 @@
     <w:p>
       <w:pPr>
         <w:pStyle w:val="ListParagraph"/>
-        <w:numPr>
-          <w:ilvl w:val="0"/>
-          <w:numId w:val="3"/>
-        </w:numPr>
-        <w:rPr>
-          <w:sz w:val="28"/>
-          <w:szCs w:val="28"/>
-        </w:rPr>
-      </w:pPr>
-      <w:r>
-        <w:rPr>
-          <w:sz w:val="28"/>
-          <w:szCs w:val="28"/>
-        </w:rPr>
-        <w:t>Complete and connect each of the new modules.</w:t>
+        <w:rPr>
+          <w:rFonts w:hint="eastAsia"/>
+          <w:color w:val="1F4E79" w:themeColor="accent5" w:themeShade="80"/>
+          <w:sz w:val="28"/>
+          <w:szCs w:val="28"/>
+        </w:rPr>
+      </w:pPr>
+      <w:r>
+        <w:rPr>
+          <w:color w:val="1F4E79" w:themeColor="accent5" w:themeShade="80"/>
+          <w:sz w:val="28"/>
+          <w:szCs w:val="28"/>
+        </w:rPr>
+        <w:t>D</w:t>
+      </w:r>
+      <w:r>
+        <w:rPr>
+          <w:rFonts w:hint="eastAsia"/>
+          <w:color w:val="1F4E79" w:themeColor="accent5" w:themeShade="80"/>
+          <w:sz w:val="28"/>
+          <w:szCs w:val="28"/>
+        </w:rPr>
+        <w:t>one</w:t>
+      </w:r>
+      <w:r>
+        <w:rPr>
+          <w:color w:val="1F4E79" w:themeColor="accent5" w:themeShade="80"/>
+          <w:sz w:val="28"/>
+          <w:szCs w:val="28"/>
+        </w:rPr>
+        <w:t xml:space="preserve">, but now it will spend almost 20 minutes to finish 15 year dataset, from 8 </w:t>
+      </w:r>
+      <w:r>
+        <w:rPr>
+          <w:color w:val="1F4E79" w:themeColor="accent5" w:themeShade="80"/>
+          <w:sz w:val="28"/>
+          <w:szCs w:val="28"/>
+        </w:rPr>
+        <w:t xml:space="preserve">minutes </w:t>
+      </w:r>
+      <w:r>
+        <w:rPr>
+          <w:color w:val="1F4E79" w:themeColor="accent5" w:themeShade="80"/>
+          <w:sz w:val="28"/>
+          <w:szCs w:val="28"/>
+        </w:rPr>
+        <w:t>to 20</w:t>
+      </w:r>
+      <w:r>
+        <w:rPr>
+          <w:color w:val="1F4E79" w:themeColor="accent5" w:themeShade="80"/>
+          <w:sz w:val="28"/>
+          <w:szCs w:val="28"/>
+        </w:rPr>
+        <w:t xml:space="preserve"> minutes</w:t>
+      </w:r>
+      <w:r>
+        <w:rPr>
+          <w:color w:val="1F4E79" w:themeColor="accent5" w:themeShade="80"/>
+          <w:sz w:val="28"/>
+          <w:szCs w:val="28"/>
+        </w:rPr>
+        <w:t>, the reason is that we need to initialize a score object each time we need to calculate score</w:t>
+      </w:r>
+      <w:r>
+        <w:rPr>
+          <w:color w:val="1F4E79" w:themeColor="accent5" w:themeShade="80"/>
+          <w:sz w:val="28"/>
+          <w:szCs w:val="28"/>
+        </w:rPr>
+        <w:t xml:space="preserve"> which will take longer than before.</w:t>
       </w:r>
     </w:p>
     <w:p>
@@ -303,35 +359,25 @@
           <w:sz w:val="28"/>
           <w:szCs w:val="28"/>
         </w:rPr>
-        <w:t>L</w:t>
-      </w:r>
-      <w:r>
-        <w:rPr>
-          <w:sz w:val="28"/>
-          <w:szCs w:val="28"/>
-        </w:rPr>
-        <w:t>ook into</w:t>
-      </w:r>
-      <w:r>
-        <w:rPr>
-          <w:sz w:val="28"/>
-          <w:szCs w:val="28"/>
-        </w:rPr>
-        <w:t xml:space="preserve"> if it is possible</w:t>
-      </w:r>
-      <w:r>
-        <w:rPr>
-          <w:sz w:val="28"/>
-          <w:szCs w:val="28"/>
-        </w:rPr>
-        <w:t xml:space="preserve"> to create a</w:t>
-      </w:r>
-      <w:r>
-        <w:rPr>
-          <w:sz w:val="28"/>
-          <w:szCs w:val="28"/>
-        </w:rPr>
-        <w:t>bstract classes in python so to complete the scores_abs.py.</w:t>
+        <w:t>Complete and connect each of the new modules.</w:t>
+      </w:r>
+    </w:p>
+    <w:p>
+      <w:pPr>
+        <w:pStyle w:val="ListParagraph"/>
+        <w:rPr>
+          <w:color w:val="1F4E79" w:themeColor="accent5" w:themeShade="80"/>
+          <w:sz w:val="28"/>
+          <w:szCs w:val="28"/>
+        </w:rPr>
+      </w:pPr>
+      <w:r>
+        <w:rPr>
+          <w:color w:val="1F4E79" w:themeColor="accent5" w:themeShade="80"/>
+          <w:sz w:val="28"/>
+          <w:szCs w:val="28"/>
+        </w:rPr>
+        <w:t>Done the result is exactly same with before</w:t>
       </w:r>
     </w:p>
     <w:p>
@@ -351,24 +397,71 @@
           <w:sz w:val="28"/>
           <w:szCs w:val="28"/>
         </w:rPr>
-        <w:t xml:space="preserve">Add </w:t>
-      </w:r>
-      <w:proofErr w:type="spellStart"/>
-      <w:r>
-        <w:rPr>
-          <w:sz w:val="28"/>
-          <w:szCs w:val="28"/>
-        </w:rPr>
-        <w:t>create_log</w:t>
-      </w:r>
-      <w:proofErr w:type="spellEnd"/>
-      <w:r>
-        <w:rPr>
-          <w:sz w:val="28"/>
-          <w:szCs w:val="28"/>
-        </w:rPr>
-        <w:t xml:space="preserve"> function in app.py</w:t>
-      </w:r>
+        <w:t>L</w:t>
+      </w:r>
+      <w:r>
+        <w:rPr>
+          <w:sz w:val="28"/>
+          <w:szCs w:val="28"/>
+        </w:rPr>
+        <w:t>ook into</w:t>
+      </w:r>
+      <w:r>
+        <w:rPr>
+          <w:sz w:val="28"/>
+          <w:szCs w:val="28"/>
+        </w:rPr>
+        <w:t xml:space="preserve"> if it is possible</w:t>
+      </w:r>
+      <w:r>
+        <w:rPr>
+          <w:sz w:val="28"/>
+          <w:szCs w:val="28"/>
+        </w:rPr>
+        <w:t xml:space="preserve"> to create a</w:t>
+      </w:r>
+      <w:r>
+        <w:rPr>
+          <w:sz w:val="28"/>
+          <w:szCs w:val="28"/>
+        </w:rPr>
+        <w:t>bstract classes in python so to complete the scores_abs.py.</w:t>
+      </w:r>
+    </w:p>
+    <w:p>
+      <w:pPr>
+        <w:pStyle w:val="ListParagraph"/>
+        <w:rPr>
+          <w:color w:val="1F4E79" w:themeColor="accent5" w:themeShade="80"/>
+          <w:sz w:val="28"/>
+          <w:szCs w:val="28"/>
+        </w:rPr>
+      </w:pPr>
+      <w:r>
+        <w:rPr>
+          <w:color w:val="1F4E79" w:themeColor="accent5" w:themeShade="80"/>
+          <w:sz w:val="28"/>
+          <w:szCs w:val="28"/>
+        </w:rPr>
+        <w:t xml:space="preserve">I think the abstract is not very suitable for our code, because when you inherit the utils abstract class, you need to implement all function in the child class to make it work, otherwise you will have a type error. But actually for the </w:t>
+      </w:r>
+      <w:r>
+        <w:rPr>
+          <w:color w:val="1F4E79" w:themeColor="accent5" w:themeShade="80"/>
+          <w:sz w:val="28"/>
+          <w:szCs w:val="28"/>
+        </w:rPr>
+        <w:t>children of the until class, we don’t need to use all functions that defined in utils.</w:t>
+      </w:r>
+    </w:p>
+    <w:p>
+      <w:pPr>
+        <w:pStyle w:val="ListParagraph"/>
+        <w:rPr>
+          <w:sz w:val="28"/>
+          <w:szCs w:val="28"/>
+        </w:rPr>
+      </w:pPr>
     </w:p>
     <w:p>
       <w:pPr>
@@ -387,6 +480,69 @@
           <w:sz w:val="28"/>
           <w:szCs w:val="28"/>
         </w:rPr>
+        <w:t>Add create_log function in app.py</w:t>
+      </w:r>
+    </w:p>
+    <w:p>
+      <w:pPr>
+        <w:pStyle w:val="ListParagraph"/>
+        <w:rPr>
+          <w:color w:val="1F4E79" w:themeColor="accent5" w:themeShade="80"/>
+          <w:sz w:val="28"/>
+          <w:szCs w:val="28"/>
+        </w:rPr>
+      </w:pPr>
+      <w:r>
+        <w:rPr>
+          <w:color w:val="1F4E79" w:themeColor="accent5" w:themeShade="80"/>
+          <w:sz w:val="28"/>
+          <w:szCs w:val="28"/>
+        </w:rPr>
+        <w:t xml:space="preserve">I </w:t>
+      </w:r>
+      <w:r>
+        <w:rPr>
+          <w:color w:val="1F4E79" w:themeColor="accent5" w:themeShade="80"/>
+          <w:sz w:val="28"/>
+          <w:szCs w:val="28"/>
+        </w:rPr>
+        <w:t xml:space="preserve">want to do it after professor check the code with </w:t>
+      </w:r>
+      <w:r>
+        <w:rPr>
+          <w:color w:val="1F4E79" w:themeColor="accent5" w:themeShade="80"/>
+          <w:sz w:val="28"/>
+          <w:szCs w:val="28"/>
+        </w:rPr>
+        <w:t>reorganized</w:t>
+      </w:r>
+      <w:r>
+        <w:rPr>
+          <w:color w:val="1F4E79" w:themeColor="accent5" w:themeShade="80"/>
+          <w:sz w:val="28"/>
+          <w:szCs w:val="28"/>
+        </w:rPr>
+        <w:t xml:space="preserve"> structure.</w:t>
+      </w:r>
+    </w:p>
+    <w:p>
+      <w:pPr>
+        <w:pStyle w:val="ListParagraph"/>
+        <w:numPr>
+          <w:ilvl w:val="0"/>
+          <w:numId w:val="3"/>
+        </w:numPr>
+        <w:rPr>
+          <w:sz w:val="28"/>
+          <w:szCs w:val="28"/>
+        </w:rPr>
+      </w:pPr>
+      <w:r>
+        <w:rPr>
+          <w:sz w:val="28"/>
+          <w:szCs w:val="28"/>
+        </w:rPr>
+        <w:lastRenderedPageBreak/>
         <w:t xml:space="preserve">If everything above works, then we will then need to update the current documentation. </w:t>
       </w:r>
     </w:p>
@@ -461,7 +617,7 @@
 </file>
 
 <file path=word/numbering.xml><?xml version="1.0" encoding="utf-8"?>
-<w:numbering xmlns:wpc="http://schemas.microsoft.com/office/word/2010/wordprocessingCanvas" xmlns:cx="http://schemas.microsoft.com/office/drawing/2014/chartex" xmlns:cx1="http://schemas.microsoft.com/office/drawing/2015/9/8/chartex" xmlns:cx2="http://schemas.microsoft.com/office/drawing/2015/10/21/chartex" xmlns:cx3="http://schemas.microsoft.com/office/drawing/2016/5/9/chartex" xmlns:cx4="http://schemas.microsoft.com/office/drawing/2016/5/10/chartex" xmlns:cx5="http://schemas.microsoft.com/office/drawing/2016/5/11/chartex" xmlns:cx6="http://schemas.microsoft.com/office/drawing/2016/5/12/chartex" xmlns:cx7="http://schemas.microsoft.com/office/drawing/2016/5/13/chartex" xmlns:cx8="http://schemas.microsoft.com/office/drawing/2016/5/14/chartex" xmlns:mc="http://schemas.openxmlformats.org/markup-compatibility/2006" xmlns:aink="http://schemas.microsoft.com/office/drawing/2016/ink" xmlns:am3d="http://schemas.microsoft.com/office/drawing/2017/model3d" xmlns:o="urn:schemas-microsoft-com:office:office" xmlns:oel="http://schemas.microsoft.com/office/2019/extlst" xmlns:r="http://schemas.openxmlformats.org/officeDocument/2006/relationships" xmlns:m="http://schemas.openxmlformats.org/officeDocument/2006/math" xmlns:v="urn:schemas-microsoft-com:vml" xmlns:wp14="http://schemas.microsoft.com/office/word/2010/wordprocessingDrawing" xmlns:wp="http://schemas.openxmlformats.org/drawingml/2006/wordprocessingDrawing" xmlns:w10="urn:schemas-microsoft-com:office:word" xmlns:w="http://schemas.openxmlformats.org/wordprocessingml/2006/main" xmlns:w14="http://schemas.microsoft.com/office/word/2010/wordml" xmlns:w15="http://schemas.microsoft.com/office/word/2012/wordml" xmlns:w16cex="http://schemas.microsoft.com/office/word/2018/wordml/cex" xmlns:w16cid="http://schemas.microsoft.com/office/word/2016/wordml/cid" xmlns:w16="http://schemas.microsoft.com/office/word/2018/wordml" xmlns:w16sdtdh="http://schemas.microsoft.com/office/word/2020/wordml/sdtdatahash" xmlns:w16se="http://schemas.microsoft.com/office/word/2015/wordml/symex" xmlns:wpg="http://schemas.microsoft.com/office/word/2010/wordprocessingGroup" xmlns:wpi="http://schemas.microsoft.com/office/word/2010/wordprocessingInk" xmlns:wne="http://schemas.microsoft.com/office/word/2006/wordml" xmlns:wps="http://schemas.microsoft.com/office/word/2010/wordprocessingShape" mc:Ignorable="w14 w15 w16se w16cid w16 w16cex w16sdtdh wp14">
+<w:numbering xmlns:wpc="http://schemas.microsoft.com/office/word/2010/wordprocessingCanvas" xmlns:cx="http://schemas.microsoft.com/office/drawing/2014/chartex" xmlns:cx1="http://schemas.microsoft.com/office/drawing/2015/9/8/chartex" xmlns:cx2="http://schemas.microsoft.com/office/drawing/2015/10/21/chartex" xmlns:cx3="http://schemas.microsoft.com/office/drawing/2016/5/9/chartex" xmlns:cx4="http://schemas.microsoft.com/office/drawing/2016/5/10/chartex" xmlns:cx5="http://schemas.microsoft.com/office/drawing/2016/5/11/chartex" xmlns:cx6="http://schemas.microsoft.com/office/drawing/2016/5/12/chartex" xmlns:cx7="http://schemas.microsoft.com/office/drawing/2016/5/13/chartex" xmlns:cx8="http://schemas.microsoft.com/office/drawing/2016/5/14/chartex" xmlns:mc="http://schemas.openxmlformats.org/markup-compatibility/2006" xmlns:aink="http://schemas.microsoft.com/office/drawing/2016/ink" xmlns:am3d="http://schemas.microsoft.com/office/drawing/2017/model3d" xmlns:o="urn:schemas-microsoft-com:office:office" xmlns:r="http://schemas.openxmlformats.org/officeDocument/2006/relationships" xmlns:m="http://schemas.openxmlformats.org/officeDocument/2006/math" xmlns:v="urn:schemas-microsoft-com:vml" xmlns:wp14="http://schemas.microsoft.com/office/word/2010/wordprocessingDrawing" xmlns:wp="http://schemas.openxmlformats.org/drawingml/2006/wordprocessingDrawing" xmlns:w10="urn:schemas-microsoft-com:office:word" xmlns:w="http://schemas.openxmlformats.org/wordprocessingml/2006/main" xmlns:w14="http://schemas.microsoft.com/office/word/2010/wordml" xmlns:w15="http://schemas.microsoft.com/office/word/2012/wordml" xmlns:w16cex="http://schemas.microsoft.com/office/word/2018/wordml/cex" xmlns:w16cid="http://schemas.microsoft.com/office/word/2016/wordml/cid" xmlns:w16="http://schemas.microsoft.com/office/word/2018/wordml" xmlns:w16sdtdh="http://schemas.microsoft.com/office/word/2020/wordml/sdtdatahash" xmlns:w16se="http://schemas.microsoft.com/office/word/2015/wordml/symex" xmlns:wpg="http://schemas.microsoft.com/office/word/2010/wordprocessingGroup" xmlns:wpi="http://schemas.microsoft.com/office/word/2010/wordprocessingInk" xmlns:wne="http://schemas.microsoft.com/office/word/2006/wordml" xmlns:wps="http://schemas.microsoft.com/office/word/2010/wordprocessingShape" mc:Ignorable="w14 w15 w16se w16cid w16 w16cex w16sdtdh wp14">
   <w:abstractNum w:abstractNumId="0" w15:restartNumberingAfterBreak="0">
     <w:nsid w:val="1C092FBB"/>
     <w:multiLevelType w:val="hybridMultilevel"/>
@@ -729,13 +885,13 @@
       </w:pPr>
     </w:lvl>
   </w:abstractNum>
-  <w:num w:numId="1" w16cid:durableId="723918573">
+  <w:num w:numId="1">
     <w:abstractNumId w:val="2"/>
   </w:num>
-  <w:num w:numId="2" w16cid:durableId="12540401">
+  <w:num w:numId="2">
     <w:abstractNumId w:val="1"/>
   </w:num>
-  <w:num w:numId="3" w16cid:durableId="1702583051">
+  <w:num w:numId="3">
     <w:abstractNumId w:val="0"/>
   </w:num>
 </w:numbering>

</xml_diff>